<commit_message>
Updated document with further progress, reflection and sources
</commit_message>
<xml_diff>
--- a/Drupal module porting.docx
+++ b/Drupal module porting.docx
@@ -25,8 +25,7 @@
         <w:spacing w:after="0" w:line="240" w:lineRule="auto"/>
         <w:rPr>
           <w:rFonts w:eastAsia="Times New Roman" w:cstheme="minorHAnsi"/>
-          <w:sz w:val="24"/>
-          <w:szCs w:val="24"/>
+          <w:color w:val="000000"/>
           <w:lang w:eastAsia="nl-BE"/>
         </w:rPr>
       </w:pPr>
@@ -44,13 +43,237 @@
         <w:pStyle w:val="Heading1"/>
         <w:rPr>
           <w:rFonts w:asciiTheme="minorHAnsi" w:hAnsiTheme="minorHAnsi" w:cstheme="minorHAnsi"/>
-          <w:b w:val="0"/>
         </w:rPr>
       </w:pPr>
       <w:r>
         <w:rPr>
           <w:rFonts w:asciiTheme="minorHAnsi" w:hAnsiTheme="minorHAnsi" w:cstheme="minorHAnsi"/>
-          <w:b w:val="0"/>
+        </w:rPr>
+        <w:t>Technische informatie</w:t>
+      </w:r>
+    </w:p>
+    <w:p>
+      <w:pPr>
+        <w:rPr>
+          <w:rFonts w:cstheme="minorHAnsi"/>
+        </w:rPr>
+      </w:pPr>
+      <w:r>
+        <w:rPr>
+          <w:rFonts w:cstheme="minorHAnsi"/>
+        </w:rPr>
+        <w:t>Drupal 8.</w:t>
+      </w:r>
+      <w:r>
+        <w:rPr>
+          <w:rFonts w:cstheme="minorHAnsi"/>
+        </w:rPr>
+        <w:t>6.</w:t>
+      </w:r>
+      <w:r>
+        <w:rPr>
+          <w:rFonts w:cstheme="minorHAnsi"/>
+        </w:rPr>
+        <w:t>5</w:t>
+      </w:r>
+    </w:p>
+    <w:p>
+      <w:pPr>
+        <w:rPr>
+          <w:rFonts w:cstheme="minorHAnsi"/>
+        </w:rPr>
+      </w:pPr>
+      <w:r>
+        <w:rPr>
+          <w:rFonts w:cstheme="minorHAnsi"/>
+        </w:rPr>
+        <w:t>PHP 7.</w:t>
+      </w:r>
+      <w:r>
+        <w:rPr>
+          <w:rFonts w:cstheme="minorHAnsi"/>
+        </w:rPr>
+        <w:t>3.1</w:t>
+      </w:r>
+    </w:p>
+    <w:p>
+      <w:pPr>
+        <w:rPr>
+          <w:rFonts w:cstheme="minorHAnsi"/>
+        </w:rPr>
+      </w:pPr>
+      <w:r>
+        <w:rPr>
+          <w:rFonts w:cstheme="minorHAnsi"/>
+        </w:rPr>
+        <w:t>Database: MYSQL 5.</w:t>
+      </w:r>
+      <w:r>
+        <w:rPr>
+          <w:rFonts w:cstheme="minorHAnsi"/>
+        </w:rPr>
+        <w:t>6</w:t>
+      </w:r>
+    </w:p>
+    <w:p>
+      <w:pPr>
+        <w:rPr>
+          <w:rFonts w:cstheme="minorHAnsi"/>
+        </w:rPr>
+      </w:pPr>
+      <w:r>
+        <w:rPr>
+          <w:rFonts w:cstheme="minorHAnsi"/>
+        </w:rPr>
+        <w:t xml:space="preserve">IDE: </w:t>
+      </w:r>
+      <w:r>
+        <w:rPr>
+          <w:rFonts w:cstheme="minorHAnsi"/>
+        </w:rPr>
+        <w:t>Visual Studio Code</w:t>
+      </w:r>
+    </w:p>
+    <w:p>
+      <w:pPr>
+        <w:rPr>
+          <w:rFonts w:cstheme="minorHAnsi"/>
+        </w:rPr>
+      </w:pPr>
+      <w:r>
+        <w:rPr>
+          <w:rFonts w:cstheme="minorHAnsi"/>
+        </w:rPr>
+        <w:drawing>
+          <wp:anchor distT="0" distB="0" distL="114300" distR="114300" simplePos="0" relativeHeight="251658240" behindDoc="0" locked="0" layoutInCell="1" allowOverlap="1" wp14:anchorId="02A31580" wp14:editId="42FECF39">
+            <wp:simplePos x="0" y="0"/>
+            <wp:positionH relativeFrom="column">
+              <wp:posOffset>3705225</wp:posOffset>
+            </wp:positionH>
+            <wp:positionV relativeFrom="paragraph">
+              <wp:posOffset>116840</wp:posOffset>
+            </wp:positionV>
+            <wp:extent cx="3009900" cy="2657475"/>
+            <wp:effectExtent l="133350" t="114300" r="114300" b="161925"/>
+            <wp:wrapSquare wrapText="bothSides"/>
+            <wp:docPr id="1" name="Picture 1"/>
+            <wp:cNvGraphicFramePr>
+              <a:graphicFrameLocks xmlns:a="http://schemas.openxmlformats.org/drawingml/2006/main" noChangeAspect="1"/>
+            </wp:cNvGraphicFramePr>
+            <a:graphic xmlns:a="http://schemas.openxmlformats.org/drawingml/2006/main">
+              <a:graphicData uri="http://schemas.openxmlformats.org/drawingml/2006/picture">
+                <pic:pic xmlns:pic="http://schemas.openxmlformats.org/drawingml/2006/picture">
+                  <pic:nvPicPr>
+                    <pic:cNvPr id="1" name=""/>
+                    <pic:cNvPicPr/>
+                  </pic:nvPicPr>
+                  <pic:blipFill>
+                    <a:blip r:embed="rId7">
+                      <a:extLst>
+                        <a:ext uri="{28A0092B-C50C-407E-A947-70E740481C1C}">
+                          <a14:useLocalDpi xmlns:a14="http://schemas.microsoft.com/office/drawing/2010/main" val="0"/>
+                        </a:ext>
+                      </a:extLst>
+                    </a:blip>
+                    <a:stretch>
+                      <a:fillRect/>
+                    </a:stretch>
+                  </pic:blipFill>
+                  <pic:spPr>
+                    <a:xfrm>
+                      <a:off x="0" y="0"/>
+                      <a:ext cx="3009900" cy="2657475"/>
+                    </a:xfrm>
+                    <a:prstGeom prst="rect">
+                      <a:avLst/>
+                    </a:prstGeom>
+                    <a:solidFill>
+                      <a:srgbClr val="FFFFFF">
+                        <a:shade val="85000"/>
+                      </a:srgbClr>
+                    </a:solidFill>
+                    <a:ln w="88900" cap="sq">
+                      <a:solidFill>
+                        <a:srgbClr val="FFFFFF"/>
+                      </a:solidFill>
+                      <a:miter lim="800000"/>
+                    </a:ln>
+                    <a:effectLst>
+                      <a:outerShdw blurRad="55000" dist="18000" dir="5400000" algn="tl" rotWithShape="0">
+                        <a:srgbClr val="000000">
+                          <a:alpha val="40000"/>
+                        </a:srgbClr>
+                      </a:outerShdw>
+                    </a:effectLst>
+                    <a:scene3d>
+                      <a:camera prst="orthographicFront"/>
+                      <a:lightRig rig="twoPt" dir="t">
+                        <a:rot lat="0" lon="0" rev="7200000"/>
+                      </a:lightRig>
+                    </a:scene3d>
+                    <a:sp3d>
+                      <a:bevelT w="25400" h="19050"/>
+                      <a:contourClr>
+                        <a:srgbClr val="FFFFFF"/>
+                      </a:contourClr>
+                    </a:sp3d>
+                  </pic:spPr>
+                </pic:pic>
+              </a:graphicData>
+            </a:graphic>
+          </wp:anchor>
+        </w:drawing>
+      </w:r>
+      <w:hyperlink r:id="rId8" w:history="1">
+        <w:r>
+          <w:rPr>
+            <w:rStyle w:val="Hyperlink"/>
+            <w:rFonts w:cstheme="minorHAnsi"/>
+          </w:rPr>
+          <w:t>Link naar GitHub r</w:t>
+        </w:r>
+        <w:r>
+          <w:rPr>
+            <w:rStyle w:val="Hyperlink"/>
+            <w:rFonts w:cstheme="minorHAnsi"/>
+          </w:rPr>
+          <w:t>e</w:t>
+        </w:r>
+        <w:r>
+          <w:rPr>
+            <w:rStyle w:val="Hyperlink"/>
+            <w:rFonts w:cstheme="minorHAnsi"/>
+          </w:rPr>
+          <w:t>pository</w:t>
+        </w:r>
+      </w:hyperlink>
+    </w:p>
+    <w:p>
+      <w:pPr>
+        <w:rPr>
+          <w:rFonts w:cstheme="minorHAnsi"/>
+        </w:rPr>
+      </w:pPr>
+      <w:hyperlink r:id="rId9" w:history="1">
+        <w:r>
+          <w:rPr>
+            <w:rStyle w:val="Hyperlink"/>
+            <w:rFonts w:cstheme="minorHAnsi"/>
+          </w:rPr>
+          <w:t>Link naar Drupal module</w:t>
+        </w:r>
+      </w:hyperlink>
+    </w:p>
+    <w:p>
+      <w:pPr>
+        <w:pStyle w:val="Heading1"/>
+        <w:rPr>
+          <w:rFonts w:asciiTheme="minorHAnsi" w:hAnsiTheme="minorHAnsi" w:cstheme="minorHAnsi"/>
+        </w:rPr>
+      </w:pPr>
+      <w:r>
+        <w:rPr>
+          <w:rFonts w:asciiTheme="minorHAnsi" w:hAnsiTheme="minorHAnsi" w:cstheme="minorHAnsi"/>
         </w:rPr>
         <w:t>Elementen van de module</w:t>
       </w:r>
@@ -179,18 +402,14 @@
         <w:pStyle w:val="Heading1"/>
         <w:rPr>
           <w:rFonts w:asciiTheme="minorHAnsi" w:hAnsiTheme="minorHAnsi" w:cstheme="minorHAnsi"/>
-          <w:b w:val="0"/>
         </w:rPr>
       </w:pPr>
       <w:r>
         <w:rPr>
           <w:rFonts w:asciiTheme="minorHAnsi" w:hAnsiTheme="minorHAnsi" w:cstheme="minorHAnsi"/>
-          <w:b w:val="0"/>
         </w:rPr>
         <w:t>Drupal 7 implementatie</w:t>
       </w:r>
-      <w:bookmarkStart w:id="0" w:name="_GoBack"/>
-      <w:bookmarkEnd w:id="0"/>
     </w:p>
     <w:p>
       <w:pPr>
@@ -511,25 +730,7 @@
           <w:color w:val="000000"/>
           <w:lang w:eastAsia="nl-BE"/>
         </w:rPr>
-        <w:t xml:space="preserve">(), maakt van het nieuwe pad een administrator pad zodat enkel </w:t>
-      </w:r>
-      <w:proofErr w:type="spellStart"/>
-      <w:r>
-        <w:rPr>
-          <w:rFonts w:eastAsia="Times New Roman" w:cstheme="minorHAnsi"/>
-          <w:color w:val="000000"/>
-          <w:lang w:eastAsia="nl-BE"/>
-        </w:rPr>
-        <w:t>admins</w:t>
-      </w:r>
-      <w:proofErr w:type="spellEnd"/>
-      <w:r>
-        <w:rPr>
-          <w:rFonts w:eastAsia="Times New Roman" w:cstheme="minorHAnsi"/>
-          <w:color w:val="000000"/>
-          <w:lang w:eastAsia="nl-BE"/>
-        </w:rPr>
-        <w:t xml:space="preserve"> en de eigenaar wijzigingen kunnen toevoegen</w:t>
+        <w:t>(), maakt van het nieuwe pad een administrator pad zodat enkel admins en de eigenaar wijzigingen kunnen toevoegen</w:t>
       </w:r>
     </w:p>
     <w:p>
@@ -577,17 +778,6 @@
     </w:p>
     <w:p>
       <w:pPr>
-        <w:spacing w:after="0" w:line="240" w:lineRule="auto"/>
-        <w:rPr>
-          <w:rFonts w:eastAsia="Times New Roman" w:cstheme="minorHAnsi"/>
-          <w:sz w:val="24"/>
-          <w:szCs w:val="24"/>
-          <w:lang w:eastAsia="nl-BE"/>
-        </w:rPr>
-      </w:pPr>
-    </w:p>
-    <w:p>
-      <w:pPr>
         <w:pStyle w:val="Heading2"/>
         <w:rPr>
           <w:rFonts w:asciiTheme="minorHAnsi" w:hAnsiTheme="minorHAnsi" w:cstheme="minorHAnsi"/>
@@ -599,6 +789,7 @@
           <w:rFonts w:asciiTheme="minorHAnsi" w:hAnsiTheme="minorHAnsi" w:cstheme="minorHAnsi"/>
           <w:b w:val="0"/>
         </w:rPr>
+        <w:lastRenderedPageBreak/>
         <w:t>Formulier</w:t>
       </w:r>
     </w:p>
@@ -816,6 +1007,224 @@
     </w:p>
     <w:p>
       <w:pPr>
+        <w:pStyle w:val="Heading1"/>
+        <w:rPr>
+          <w:rFonts w:asciiTheme="minorHAnsi" w:hAnsiTheme="minorHAnsi" w:cstheme="minorHAnsi"/>
+        </w:rPr>
+      </w:pPr>
+      <w:r>
+        <w:rPr>
+          <w:rFonts w:asciiTheme="minorHAnsi" w:hAnsiTheme="minorHAnsi" w:cstheme="minorHAnsi"/>
+        </w:rPr>
+        <w:t>Omvormen van de functies voor Drupal 8</w:t>
+      </w:r>
+    </w:p>
+    <w:p>
+      <w:pPr>
+        <w:pStyle w:val="Heading2"/>
+        <w:rPr>
+          <w:rFonts w:asciiTheme="minorHAnsi" w:hAnsiTheme="minorHAnsi" w:cstheme="minorHAnsi"/>
+          <w:b w:val="0"/>
+        </w:rPr>
+      </w:pPr>
+      <w:r>
+        <w:rPr>
+          <w:rFonts w:asciiTheme="minorHAnsi" w:hAnsiTheme="minorHAnsi" w:cstheme="minorHAnsi"/>
+          <w:b w:val="0"/>
+        </w:rPr>
+        <w:t>Menu tab</w:t>
+      </w:r>
+    </w:p>
+    <w:p>
+      <w:pPr>
+        <w:rPr>
+          <w:rFonts w:cstheme="minorHAnsi"/>
+        </w:rPr>
+      </w:pPr>
+      <w:r>
+        <w:rPr>
+          <w:rFonts w:cstheme="minorHAnsi"/>
+        </w:rPr>
+        <w:t xml:space="preserve">In Drupal 8 wordt </w:t>
+      </w:r>
+      <w:r>
+        <w:rPr>
+          <w:rFonts w:cstheme="minorHAnsi"/>
+        </w:rPr>
+        <w:t>de menu tab opgedeeld in</w:t>
+      </w:r>
+      <w:r>
+        <w:rPr>
+          <w:rFonts w:cstheme="minorHAnsi"/>
+        </w:rPr>
+        <w:t>:</w:t>
+      </w:r>
+    </w:p>
+    <w:p>
+      <w:pPr>
+        <w:pStyle w:val="ListParagraph"/>
+        <w:numPr>
+          <w:ilvl w:val="0"/>
+          <w:numId w:val="6"/>
+        </w:numPr>
+        <w:rPr>
+          <w:rFonts w:cstheme="minorHAnsi"/>
+        </w:rPr>
+      </w:pPr>
+      <w:r>
+        <w:rPr>
+          <w:rFonts w:cstheme="minorHAnsi"/>
+        </w:rPr>
+        <w:t>De</w:t>
+      </w:r>
+      <w:r>
+        <w:rPr>
+          <w:rFonts w:cstheme="minorHAnsi"/>
+        </w:rPr>
+        <w:t xml:space="preserve"> route naar waar de tab moet wijzen in de </w:t>
+      </w:r>
+      <w:r>
+        <w:rPr>
+          <w:rFonts w:cstheme="minorHAnsi"/>
+        </w:rPr>
+        <w:t xml:space="preserve">edit_profile.routing.yml file </w:t>
+      </w:r>
+    </w:p>
+    <w:p>
+      <w:pPr>
+        <w:pStyle w:val="ListParagraph"/>
+        <w:numPr>
+          <w:ilvl w:val="0"/>
+          <w:numId w:val="6"/>
+        </w:numPr>
+        <w:rPr>
+          <w:rFonts w:cstheme="minorHAnsi"/>
+        </w:rPr>
+      </w:pPr>
+      <w:r>
+        <w:rPr>
+          <w:rFonts w:cstheme="minorHAnsi"/>
+        </w:rPr>
+        <w:t>Het</w:t>
+      </w:r>
+      <w:r>
+        <w:rPr>
+          <w:rFonts w:cstheme="minorHAnsi"/>
+        </w:rPr>
+        <w:t xml:space="preserve"> aanpassen van het huidige menu in ProfleController.php</w:t>
+      </w:r>
+    </w:p>
+    <w:p>
+      <w:pPr>
+        <w:rPr>
+          <w:rFonts w:cstheme="minorHAnsi"/>
+        </w:rPr>
+      </w:pPr>
+      <w:r>
+        <w:rPr>
+          <w:rFonts w:cstheme="minorHAnsi"/>
+        </w:rPr>
+        <w:t xml:space="preserve">Het tweede </w:t>
+      </w:r>
+      <w:r>
+        <w:rPr>
+          <w:rFonts w:cstheme="minorHAnsi"/>
+        </w:rPr>
+        <w:t>kon niet opgelost worden en is dus niet geïmplementeerd.</w:t>
+      </w:r>
+    </w:p>
+    <w:p>
+      <w:pPr>
+        <w:pStyle w:val="Heading2"/>
+        <w:rPr>
+          <w:rFonts w:asciiTheme="minorHAnsi" w:hAnsiTheme="minorHAnsi" w:cstheme="minorHAnsi"/>
+          <w:b w:val="0"/>
+        </w:rPr>
+      </w:pPr>
+      <w:r>
+        <w:rPr>
+          <w:rFonts w:asciiTheme="minorHAnsi" w:hAnsiTheme="minorHAnsi" w:cstheme="minorHAnsi"/>
+          <w:b w:val="0"/>
+        </w:rPr>
+        <w:t>Formulier</w:t>
+      </w:r>
+    </w:p>
+    <w:p>
+      <w:pPr>
+        <w:rPr>
+          <w:rFonts w:cstheme="minorHAnsi"/>
+        </w:rPr>
+      </w:pPr>
+      <w:r>
+        <w:rPr>
+          <w:rFonts w:cstheme="minorHAnsi"/>
+        </w:rPr>
+        <w:t xml:space="preserve">In </w:t>
+      </w:r>
+      <w:r>
+        <w:rPr>
+          <w:rFonts w:cstheme="minorHAnsi"/>
+        </w:rPr>
+        <w:t xml:space="preserve">deze module is het formulier gebaseerd op een bestaand formulier dat enkel voor admins beschikbaar is. Dit formulier wordt aangepast aan de klant en wordt dat toegewezen aan de route </w:t>
+      </w:r>
+      <w:r>
+        <w:rPr>
+          <w:rFonts w:cstheme="minorHAnsi"/>
+        </w:rPr>
+        <w:t>die gedefinieerd werd in de menu tab.</w:t>
+      </w:r>
+      <w:r>
+        <w:rPr>
+          <w:rFonts w:cstheme="minorHAnsi"/>
+        </w:rPr>
+        <w:t xml:space="preserve"> </w:t>
+      </w:r>
+    </w:p>
+    <w:p>
+      <w:pPr>
+        <w:rPr>
+          <w:rFonts w:cstheme="minorHAnsi"/>
+        </w:rPr>
+      </w:pPr>
+      <w:r>
+        <w:rPr>
+          <w:rFonts w:cstheme="minorHAnsi"/>
+        </w:rPr>
+        <w:t>Het formulier is te vinden als EditProfileForm.php</w:t>
+      </w:r>
+      <w:r>
+        <w:rPr>
+          <w:rFonts w:cstheme="minorHAnsi"/>
+        </w:rPr>
+        <w:t xml:space="preserve">, aangezien het ophalen van het bestaande formulier niet lukte is </w:t>
+      </w:r>
+      <w:r>
+        <w:rPr>
+          <w:rFonts w:cstheme="minorHAnsi"/>
+        </w:rPr>
+        <w:t>het formulier vooraf gedefinieerd als bestaande uit de voornaam en achternaam van de gebruiker.</w:t>
+      </w:r>
+      <w:r>
+        <w:rPr>
+          <w:rFonts w:cstheme="minorHAnsi"/>
+        </w:rPr>
+        <w:t xml:space="preserve"> De route waarvan gekopieerd zou moeten worden is te vinden in </w:t>
+      </w:r>
+      <w:r>
+        <w:rPr>
+          <w:rFonts w:cstheme="minorHAnsi"/>
+        </w:rPr>
+        <w:t>edit_profile.routing.yml</w:t>
+      </w:r>
+      <w:r>
+        <w:rPr>
+          <w:rFonts w:cstheme="minorHAnsi"/>
+        </w:rPr>
+        <w:t>.</w:t>
+      </w:r>
+    </w:p>
+    <w:p>
+      <w:pPr>
         <w:rPr>
           <w:rFonts w:eastAsia="Times New Roman" w:cstheme="minorHAnsi"/>
           <w:b/>
@@ -841,18 +1250,524 @@
           <w:b w:val="0"/>
         </w:rPr>
       </w:pPr>
-      <w:r>
+      <w:bookmarkStart w:id="0" w:name="_GoBack"/>
+      <w:bookmarkEnd w:id="0"/>
+      <w:r>
+        <w:rPr>
+          <w:rFonts w:asciiTheme="minorHAnsi" w:hAnsiTheme="minorHAnsi" w:cstheme="minorHAnsi"/>
+        </w:rPr>
+        <w:lastRenderedPageBreak/>
+        <w:t>Reflectie</w:t>
+      </w:r>
+    </w:p>
+    <w:p>
+      <w:pPr>
+        <w:pStyle w:val="Heading2"/>
         <w:rPr>
           <w:rFonts w:asciiTheme="minorHAnsi" w:hAnsiTheme="minorHAnsi" w:cstheme="minorHAnsi"/>
           <w:b w:val="0"/>
         </w:rPr>
-        <w:lastRenderedPageBreak/>
-        <w:t>Omvormen van de functies voor Drupal 8</w:t>
-      </w:r>
-    </w:p>
-    <w:p/>
+      </w:pPr>
+      <w:r>
+        <w:rPr>
+          <w:rFonts w:asciiTheme="minorHAnsi" w:hAnsiTheme="minorHAnsi" w:cstheme="minorHAnsi"/>
+          <w:b w:val="0"/>
+        </w:rPr>
+        <w:t>Wat ging er goed?</w:t>
+      </w:r>
+    </w:p>
+    <w:p>
+      <w:pPr>
+        <w:rPr>
+          <w:rFonts w:cstheme="minorHAnsi"/>
+        </w:rPr>
+      </w:pPr>
+      <w:r>
+        <w:rPr>
+          <w:rFonts w:cstheme="minorHAnsi"/>
+        </w:rPr>
+        <w:t>Er was goede communicatie en taakverdeling waardoor er vlot gewerkt kon worden en op elkaars kennis ingespeeld werd.</w:t>
+      </w:r>
+      <w:r>
+        <w:rPr>
+          <w:rFonts w:cstheme="minorHAnsi"/>
+        </w:rPr>
+        <w:t xml:space="preserve"> Net zoals bij het ontwikkelen van de webshop verliep de samenwerking zo vlot dat er nooit dubbel werk geleverd werd en </w:t>
+      </w:r>
+      <w:r>
+        <w:rPr>
+          <w:rFonts w:cstheme="minorHAnsi"/>
+        </w:rPr>
+        <w:t>we beiden een essentiële bijdrage leverden.</w:t>
+      </w:r>
+    </w:p>
+    <w:p>
+      <w:pPr>
+        <w:pStyle w:val="Heading2"/>
+        <w:rPr>
+          <w:rFonts w:asciiTheme="minorHAnsi" w:hAnsiTheme="minorHAnsi" w:cstheme="minorHAnsi"/>
+          <w:b w:val="0"/>
+        </w:rPr>
+      </w:pPr>
+      <w:r>
+        <w:rPr>
+          <w:rFonts w:asciiTheme="minorHAnsi" w:hAnsiTheme="minorHAnsi" w:cstheme="minorHAnsi"/>
+          <w:b w:val="0"/>
+        </w:rPr>
+        <w:t>Wat ging er fout?</w:t>
+      </w:r>
+    </w:p>
+    <w:p>
+      <w:pPr>
+        <w:rPr>
+          <w:rFonts w:cstheme="minorHAnsi"/>
+        </w:rPr>
+      </w:pPr>
+      <w:r>
+        <w:rPr>
+          <w:rFonts w:cstheme="minorHAnsi"/>
+        </w:rPr>
+        <w:t xml:space="preserve">Het is niet fout om te zeggen dat we beide personen zijn met een grotere </w:t>
+      </w:r>
+      <w:r>
+        <w:rPr>
+          <w:rFonts w:cstheme="minorHAnsi"/>
+        </w:rPr>
+        <w:t>expertise en interesse</w:t>
+      </w:r>
+      <w:r>
+        <w:rPr>
+          <w:rFonts w:cstheme="minorHAnsi"/>
+        </w:rPr>
+        <w:t xml:space="preserve"> in het business-aspect dan het technische, en dat zorgde ervoor dat we beide soms verloren waren in de ingewikkelde, technische </w:t>
+      </w:r>
+      <w:r>
+        <w:rPr>
+          <w:rFonts w:cstheme="minorHAnsi"/>
+        </w:rPr>
+        <w:t>eigenschappen van deze opdracht.</w:t>
+      </w:r>
+    </w:p>
+    <w:p>
+      <w:pPr>
+        <w:rPr>
+          <w:rFonts w:cstheme="minorHAnsi"/>
+        </w:rPr>
+      </w:pPr>
+      <w:r>
+        <w:rPr>
+          <w:rFonts w:cstheme="minorHAnsi"/>
+        </w:rPr>
+        <w:t xml:space="preserve">Dit zorgde ervoor, gecombineerd met </w:t>
+      </w:r>
+      <w:r>
+        <w:rPr>
+          <w:rFonts w:cstheme="minorHAnsi"/>
+        </w:rPr>
+        <w:t xml:space="preserve">een gebrek aan documentatie en </w:t>
+      </w:r>
+      <w:r>
+        <w:rPr>
+          <w:rFonts w:cstheme="minorHAnsi"/>
+        </w:rPr>
+        <w:t xml:space="preserve">een defect met de Module </w:t>
+      </w:r>
+      <w:proofErr w:type="spellStart"/>
+      <w:r>
+        <w:rPr>
+          <w:rFonts w:cstheme="minorHAnsi"/>
+        </w:rPr>
+        <w:t>Upgrader</w:t>
+      </w:r>
+      <w:proofErr w:type="spellEnd"/>
+      <w:r>
+        <w:rPr>
+          <w:rFonts w:cstheme="minorHAnsi"/>
+        </w:rPr>
+        <w:t xml:space="preserve">, dat de module die we trachtten </w:t>
+      </w:r>
+      <w:r>
+        <w:rPr>
+          <w:rFonts w:cstheme="minorHAnsi"/>
+        </w:rPr>
+        <w:t>t</w:t>
+      </w:r>
+      <w:r>
+        <w:rPr>
+          <w:rFonts w:cstheme="minorHAnsi"/>
+        </w:rPr>
+        <w:t>e porten niet functioneel i</w:t>
+      </w:r>
+      <w:r>
+        <w:rPr>
+          <w:rFonts w:cstheme="minorHAnsi"/>
+        </w:rPr>
+        <w:t>s</w:t>
+      </w:r>
+      <w:r>
+        <w:rPr>
+          <w:rFonts w:cstheme="minorHAnsi"/>
+        </w:rPr>
+        <w:t>.</w:t>
+      </w:r>
+    </w:p>
+    <w:p>
+      <w:pPr>
+        <w:rPr>
+          <w:rFonts w:cstheme="minorHAnsi"/>
+        </w:rPr>
+      </w:pPr>
+      <w:r>
+        <w:rPr>
+          <w:rFonts w:cstheme="minorHAnsi"/>
+        </w:rPr>
+        <w:t>Om het project te redden zorgden we ervoor dat we alle wijzig</w:t>
+      </w:r>
+      <w:r>
+        <w:rPr>
+          <w:rFonts w:cstheme="minorHAnsi"/>
+        </w:rPr>
+        <w:t>ing</w:t>
+      </w:r>
+      <w:r>
+        <w:rPr>
+          <w:rFonts w:cstheme="minorHAnsi"/>
+        </w:rPr>
+        <w:t xml:space="preserve">en </w:t>
+      </w:r>
+      <w:r>
+        <w:rPr>
+          <w:rFonts w:cstheme="minorHAnsi"/>
+        </w:rPr>
+        <w:t xml:space="preserve">goed documenteerden en er een </w:t>
+      </w:r>
+      <w:r>
+        <w:rPr>
+          <w:rFonts w:cstheme="minorHAnsi"/>
+        </w:rPr>
+        <w:t>belangrijke zaak van maakten om alles wat we wel deden grondig te verstaan.</w:t>
+      </w:r>
+    </w:p>
+    <w:p>
+      <w:pPr>
+        <w:pStyle w:val="Heading1"/>
+        <w:rPr>
+          <w:rFonts w:asciiTheme="minorHAnsi" w:hAnsiTheme="minorHAnsi" w:cstheme="minorHAnsi"/>
+        </w:rPr>
+      </w:pPr>
+      <w:r>
+        <w:rPr>
+          <w:rFonts w:asciiTheme="minorHAnsi" w:hAnsiTheme="minorHAnsi" w:cstheme="minorHAnsi"/>
+        </w:rPr>
+        <w:t>Bronnen</w:t>
+      </w:r>
+    </w:p>
+    <w:p>
+      <w:pPr>
+        <w:spacing w:after="0" w:line="240" w:lineRule="auto"/>
+        <w:rPr>
+          <w:rStyle w:val="BookTitle"/>
+          <w:rFonts w:cstheme="minorHAnsi"/>
+        </w:rPr>
+      </w:pPr>
+      <w:r>
+        <w:rPr>
+          <w:rStyle w:val="BookTitle"/>
+          <w:rFonts w:cstheme="minorHAnsi"/>
+          <w:lang w:val="en-US" w:eastAsia="nl-BE"/>
+        </w:rPr>
+        <w:t xml:space="preserve">Drupal and Coffee. YouTube, 5 Apr. 2016, </w:t>
+      </w:r>
+      <w:hyperlink r:id="rId10" w:history="1">
+        <w:r>
+          <w:rPr>
+            <w:rStyle w:val="BookTitle"/>
+            <w:rFonts w:cstheme="minorHAnsi"/>
+            <w:lang w:val="en-US" w:eastAsia="nl-BE"/>
+          </w:rPr>
+          <w:t>www.youtube.com/watch?v=zk8Krs0hpo0&amp;t=656s</w:t>
+        </w:r>
+      </w:hyperlink>
+      <w:r>
+        <w:rPr>
+          <w:rStyle w:val="BookTitle"/>
+          <w:rFonts w:cstheme="minorHAnsi"/>
+          <w:lang w:val="en-US" w:eastAsia="nl-BE"/>
+        </w:rPr>
+        <w:t>.</w:t>
+      </w:r>
+    </w:p>
+    <w:p>
+      <w:pPr>
+        <w:spacing w:after="0" w:line="240" w:lineRule="auto"/>
+        <w:rPr>
+          <w:rStyle w:val="BookTitle"/>
+          <w:rFonts w:cstheme="minorHAnsi"/>
+        </w:rPr>
+      </w:pPr>
+    </w:p>
+    <w:p>
+      <w:pPr>
+        <w:rPr>
+          <w:rStyle w:val="BookTitle"/>
+          <w:rFonts w:cstheme="minorHAnsi"/>
+          <w:lang w:val="fr-BE"/>
+        </w:rPr>
+      </w:pPr>
+      <w:proofErr w:type="spellStart"/>
+      <w:r>
+        <w:rPr>
+          <w:rStyle w:val="BookTitle"/>
+          <w:rFonts w:cstheme="minorHAnsi"/>
+          <w:lang w:val="fr-BE"/>
+        </w:rPr>
+        <w:t>Sánchez</w:t>
+      </w:r>
+      <w:proofErr w:type="spellEnd"/>
+      <w:r>
+        <w:rPr>
+          <w:rStyle w:val="BookTitle"/>
+          <w:rFonts w:cstheme="minorHAnsi"/>
+          <w:lang w:val="fr-BE"/>
+        </w:rPr>
+        <w:t xml:space="preserve">, Valentin. YouTube, 9 </w:t>
+      </w:r>
+      <w:proofErr w:type="spellStart"/>
+      <w:r>
+        <w:rPr>
+          <w:rStyle w:val="BookTitle"/>
+          <w:rFonts w:cstheme="minorHAnsi"/>
+          <w:lang w:val="fr-BE"/>
+        </w:rPr>
+        <w:t>Dec</w:t>
+      </w:r>
+      <w:proofErr w:type="spellEnd"/>
+      <w:r>
+        <w:rPr>
+          <w:rStyle w:val="BookTitle"/>
+          <w:rFonts w:cstheme="minorHAnsi"/>
+          <w:lang w:val="fr-BE"/>
+        </w:rPr>
+        <w:t xml:space="preserve">. 2014, </w:t>
+      </w:r>
+      <w:hyperlink r:id="rId11" w:history="1">
+        <w:r>
+          <w:rPr>
+            <w:rStyle w:val="BookTitle"/>
+            <w:rFonts w:cstheme="minorHAnsi"/>
+            <w:lang w:val="fr-BE"/>
+          </w:rPr>
+          <w:t>www.youtube.com/watch?v=GZkJ-_qjMCo&amp;t=1992s</w:t>
+        </w:r>
+      </w:hyperlink>
+      <w:r>
+        <w:rPr>
+          <w:rStyle w:val="BookTitle"/>
+          <w:rFonts w:cstheme="minorHAnsi"/>
+          <w:lang w:val="fr-BE"/>
+        </w:rPr>
+        <w:t>.</w:t>
+      </w:r>
+    </w:p>
+    <w:p>
+      <w:pPr>
+        <w:rPr>
+          <w:rStyle w:val="BookTitle"/>
+          <w:rFonts w:cstheme="minorHAnsi"/>
+          <w:lang w:val="en-US"/>
+        </w:rPr>
+      </w:pPr>
+      <w:r>
+        <w:rPr>
+          <w:rStyle w:val="BookTitle"/>
+          <w:rFonts w:cstheme="minorHAnsi"/>
+        </w:rPr>
+        <w:t xml:space="preserve">Van Steenberghe, Lotte, </w:t>
+      </w:r>
+      <w:proofErr w:type="spellStart"/>
+      <w:r>
+        <w:rPr>
+          <w:rStyle w:val="BookTitle"/>
+          <w:rFonts w:cstheme="minorHAnsi"/>
+        </w:rPr>
+        <w:t>and</w:t>
+      </w:r>
+      <w:proofErr w:type="spellEnd"/>
+      <w:r>
+        <w:rPr>
+          <w:rStyle w:val="BookTitle"/>
+          <w:rFonts w:cstheme="minorHAnsi"/>
+        </w:rPr>
+        <w:t xml:space="preserve"> Wim </w:t>
+      </w:r>
+      <w:proofErr w:type="spellStart"/>
+      <w:r>
+        <w:rPr>
+          <w:rStyle w:val="BookTitle"/>
+          <w:rFonts w:cstheme="minorHAnsi"/>
+        </w:rPr>
+        <w:t>Goedertier</w:t>
+      </w:r>
+      <w:proofErr w:type="spellEnd"/>
+      <w:r>
+        <w:rPr>
+          <w:rStyle w:val="BookTitle"/>
+          <w:rFonts w:cstheme="minorHAnsi"/>
+        </w:rPr>
+        <w:t xml:space="preserve">. </w:t>
+      </w:r>
+      <w:r>
+        <w:rPr>
+          <w:rStyle w:val="BookTitle"/>
+          <w:rFonts w:cstheme="minorHAnsi"/>
+          <w:lang w:val="en-US"/>
+        </w:rPr>
+        <w:t>E-Commerce. 2018-201</w:t>
+      </w:r>
+      <w:r>
+        <w:rPr>
+          <w:rStyle w:val="BookTitle"/>
+          <w:rFonts w:cstheme="minorHAnsi"/>
+        </w:rPr>
+        <w:t>9</w:t>
+      </w:r>
+      <w:r>
+        <w:rPr>
+          <w:rStyle w:val="BookTitle"/>
+          <w:rFonts w:cstheme="minorHAnsi"/>
+          <w:lang w:val="en-US"/>
+        </w:rPr>
+        <w:t xml:space="preserve"> ed., 2018.</w:t>
+      </w:r>
+    </w:p>
+    <w:p>
+      <w:pPr>
+        <w:rPr>
+          <w:rStyle w:val="BookTitle"/>
+          <w:rFonts w:cstheme="minorHAnsi"/>
+          <w:lang w:eastAsia="nl-BE"/>
+        </w:rPr>
+      </w:pPr>
+      <w:r>
+        <w:rPr>
+          <w:rStyle w:val="BookTitle"/>
+          <w:rFonts w:cstheme="minorHAnsi"/>
+          <w:lang w:val="en-US" w:eastAsia="nl-BE"/>
+        </w:rPr>
+        <w:t xml:space="preserve">Wilbur, Marcia, and Dan </w:t>
+      </w:r>
+      <w:proofErr w:type="spellStart"/>
+      <w:r>
+        <w:rPr>
+          <w:rStyle w:val="BookTitle"/>
+          <w:rFonts w:cstheme="minorHAnsi"/>
+          <w:lang w:val="en-US" w:eastAsia="nl-BE"/>
+        </w:rPr>
+        <w:t>Feidt</w:t>
+      </w:r>
+      <w:proofErr w:type="spellEnd"/>
+      <w:r>
+        <w:rPr>
+          <w:rStyle w:val="BookTitle"/>
+          <w:rFonts w:cstheme="minorHAnsi"/>
+          <w:lang w:val="en-US" w:eastAsia="nl-BE"/>
+        </w:rPr>
+        <w:t>. “Converting Drupal 7 Modules to Drupal 8.” </w:t>
+      </w:r>
+      <w:r>
+        <w:rPr>
+          <w:rStyle w:val="BookTitle"/>
+          <w:rFonts w:cstheme="minorHAnsi"/>
+          <w:lang w:eastAsia="nl-BE"/>
+        </w:rPr>
+        <w:t xml:space="preserve">Drupal.org, </w:t>
+      </w:r>
+      <w:hyperlink r:id="rId12" w:history="1">
+        <w:r>
+          <w:rPr>
+            <w:rStyle w:val="BookTitle"/>
+            <w:rFonts w:cstheme="minorHAnsi"/>
+            <w:lang w:eastAsia="nl-BE"/>
+          </w:rPr>
+          <w:t>www.drupal.org/docs/8/converting-drupal-7-modules-to-drupal-8</w:t>
+        </w:r>
+      </w:hyperlink>
+      <w:r>
+        <w:rPr>
+          <w:rStyle w:val="BookTitle"/>
+          <w:rFonts w:cstheme="minorHAnsi"/>
+          <w:lang w:eastAsia="nl-BE"/>
+        </w:rPr>
+        <w:t>.</w:t>
+      </w:r>
+    </w:p>
+    <w:p>
+      <w:pPr>
+        <w:rPr>
+          <w:rStyle w:val="BookTitle"/>
+          <w:rFonts w:cstheme="minorHAnsi"/>
+          <w:lang w:eastAsia="nl-BE"/>
+        </w:rPr>
+      </w:pPr>
+      <w:proofErr w:type="spellStart"/>
+      <w:r>
+        <w:rPr>
+          <w:rStyle w:val="BookTitle"/>
+          <w:rFonts w:cstheme="minorHAnsi"/>
+          <w:lang w:eastAsia="nl-BE"/>
+        </w:rPr>
+        <w:t>Rothstein</w:t>
+      </w:r>
+      <w:proofErr w:type="spellEnd"/>
+      <w:r>
+        <w:rPr>
+          <w:rStyle w:val="BookTitle"/>
+          <w:rFonts w:cstheme="minorHAnsi"/>
+          <w:lang w:eastAsia="nl-BE"/>
+        </w:rPr>
+        <w:t>, David. “</w:t>
+      </w:r>
+      <w:proofErr w:type="spellStart"/>
+      <w:r>
+        <w:rPr>
+          <w:rStyle w:val="BookTitle"/>
+          <w:rFonts w:cstheme="minorHAnsi"/>
+          <w:lang w:eastAsia="nl-BE"/>
+        </w:rPr>
+        <w:t>Edit</w:t>
+      </w:r>
+      <w:proofErr w:type="spellEnd"/>
+      <w:r>
+        <w:rPr>
+          <w:rStyle w:val="BookTitle"/>
+          <w:rFonts w:cstheme="minorHAnsi"/>
+          <w:lang w:eastAsia="nl-BE"/>
+        </w:rPr>
+        <w:t xml:space="preserve"> Profile.” Drupal.org, 14 Sept. 2011, www.drupal.org/project/edit_profile.</w:t>
+      </w:r>
+    </w:p>
+    <w:p>
+      <w:pPr>
+        <w:spacing w:after="0" w:line="240" w:lineRule="auto"/>
+        <w:ind w:hanging="240"/>
+        <w:rPr>
+          <w:rFonts w:eastAsia="Times New Roman" w:cstheme="minorHAnsi"/>
+          <w:color w:val="333333"/>
+          <w:sz w:val="24"/>
+          <w:szCs w:val="24"/>
+          <w:lang w:eastAsia="nl-BE"/>
+        </w:rPr>
+      </w:pPr>
+    </w:p>
+    <w:p>
+      <w:pPr>
+        <w:rPr>
+          <w:rStyle w:val="BookTitle"/>
+        </w:rPr>
+      </w:pPr>
+    </w:p>
     <w:sectPr>
-      <w:headerReference w:type="default" r:id="rId7"/>
+      <w:headerReference w:type="default" r:id="rId13"/>
       <w:pgSz w:w="12240" w:h="15840"/>
       <w:pgMar w:top="1440" w:right="1440" w:bottom="1440" w:left="1440" w:header="720" w:footer="720" w:gutter="0"/>
       <w:cols w:space="720"/>
@@ -990,6 +1905,343 @@
 <file path=word/numbering.xml><?xml version="1.0" encoding="utf-8"?>
 <w:numbering xmlns:wpc="http://schemas.microsoft.com/office/word/2010/wordprocessingCanvas" xmlns:cx="http://schemas.microsoft.com/office/drawing/2014/chartex" xmlns:cx1="http://schemas.microsoft.com/office/drawing/2015/9/8/chartex" xmlns:cx2="http://schemas.microsoft.com/office/drawing/2015/10/21/chartex" xmlns:cx3="http://schemas.microsoft.com/office/drawing/2016/5/9/chartex" xmlns:cx4="http://schemas.microsoft.com/office/drawing/2016/5/10/chartex" xmlns:cx5="http://schemas.microsoft.com/office/drawing/2016/5/11/chartex" xmlns:cx6="http://schemas.microsoft.com/office/drawing/2016/5/12/chartex" xmlns:cx7="http://schemas.microsoft.com/office/drawing/2016/5/13/chartex" xmlns:cx8="http://schemas.microsoft.com/office/drawing/2016/5/14/chartex" xmlns:mc="http://schemas.openxmlformats.org/markup-compatibility/2006" xmlns:aink="http://schemas.microsoft.com/office/drawing/2016/ink" xmlns:am3d="http://schemas.microsoft.com/office/drawing/2017/model3d" xmlns:o="urn:schemas-microsoft-com:office:office" xmlns:r="http://schemas.openxmlformats.org/officeDocument/2006/relationships" xmlns:m="http://schemas.openxmlformats.org/officeDocument/2006/math" xmlns:v="urn:schemas-microsoft-com:vml" xmlns:wp14="http://schemas.microsoft.com/office/word/2010/wordprocessingDrawing" xmlns:wp="http://schemas.openxmlformats.org/drawingml/2006/wordprocessingDrawing" xmlns:w10="urn:schemas-microsoft-com:office:word" xmlns:w="http://schemas.openxmlformats.org/wordprocessingml/2006/main" xmlns:w14="http://schemas.microsoft.com/office/word/2010/wordml" xmlns:w15="http://schemas.microsoft.com/office/word/2012/wordml" xmlns:w16cid="http://schemas.microsoft.com/office/word/2016/wordml/cid" xmlns:w16se="http://schemas.microsoft.com/office/word/2015/wordml/symex" xmlns:wpg="http://schemas.microsoft.com/office/word/2010/wordprocessingGroup" xmlns:wpi="http://schemas.microsoft.com/office/word/2010/wordprocessingInk" xmlns:wne="http://schemas.microsoft.com/office/word/2006/wordml" xmlns:wps="http://schemas.microsoft.com/office/word/2010/wordprocessingShape" mc:Ignorable="w14 w15 w16se w16cid wp14">
   <w:abstractNum w:abstractNumId="0" w15:restartNumberingAfterBreak="0">
+    <w:nsid w:val="03B97AC0"/>
+    <w:multiLevelType w:val="hybridMultilevel"/>
+    <w:tmpl w:val="DE225C52"/>
+    <w:lvl w:ilvl="0" w:tplc="08130001">
+      <w:start w:val="1"/>
+      <w:numFmt w:val="bullet"/>
+      <w:lvlText w:val=""/>
+      <w:lvlJc w:val="left"/>
+      <w:pPr>
+        <w:ind w:left="765" w:hanging="360"/>
+      </w:pPr>
+      <w:rPr>
+        <w:rFonts w:ascii="Symbol" w:hAnsi="Symbol" w:hint="default"/>
+      </w:rPr>
+    </w:lvl>
+    <w:lvl w:ilvl="1" w:tplc="08130003" w:tentative="1">
+      <w:start w:val="1"/>
+      <w:numFmt w:val="bullet"/>
+      <w:lvlText w:val="o"/>
+      <w:lvlJc w:val="left"/>
+      <w:pPr>
+        <w:ind w:left="1485" w:hanging="360"/>
+      </w:pPr>
+      <w:rPr>
+        <w:rFonts w:ascii="Courier New" w:hAnsi="Courier New" w:cs="Courier New" w:hint="default"/>
+      </w:rPr>
+    </w:lvl>
+    <w:lvl w:ilvl="2" w:tplc="08130005" w:tentative="1">
+      <w:start w:val="1"/>
+      <w:numFmt w:val="bullet"/>
+      <w:lvlText w:val=""/>
+      <w:lvlJc w:val="left"/>
+      <w:pPr>
+        <w:ind w:left="2205" w:hanging="360"/>
+      </w:pPr>
+      <w:rPr>
+        <w:rFonts w:ascii="Wingdings" w:hAnsi="Wingdings" w:hint="default"/>
+      </w:rPr>
+    </w:lvl>
+    <w:lvl w:ilvl="3" w:tplc="08130001" w:tentative="1">
+      <w:start w:val="1"/>
+      <w:numFmt w:val="bullet"/>
+      <w:lvlText w:val=""/>
+      <w:lvlJc w:val="left"/>
+      <w:pPr>
+        <w:ind w:left="2925" w:hanging="360"/>
+      </w:pPr>
+      <w:rPr>
+        <w:rFonts w:ascii="Symbol" w:hAnsi="Symbol" w:hint="default"/>
+      </w:rPr>
+    </w:lvl>
+    <w:lvl w:ilvl="4" w:tplc="08130003" w:tentative="1">
+      <w:start w:val="1"/>
+      <w:numFmt w:val="bullet"/>
+      <w:lvlText w:val="o"/>
+      <w:lvlJc w:val="left"/>
+      <w:pPr>
+        <w:ind w:left="3645" w:hanging="360"/>
+      </w:pPr>
+      <w:rPr>
+        <w:rFonts w:ascii="Courier New" w:hAnsi="Courier New" w:cs="Courier New" w:hint="default"/>
+      </w:rPr>
+    </w:lvl>
+    <w:lvl w:ilvl="5" w:tplc="08130005" w:tentative="1">
+      <w:start w:val="1"/>
+      <w:numFmt w:val="bullet"/>
+      <w:lvlText w:val=""/>
+      <w:lvlJc w:val="left"/>
+      <w:pPr>
+        <w:ind w:left="4365" w:hanging="360"/>
+      </w:pPr>
+      <w:rPr>
+        <w:rFonts w:ascii="Wingdings" w:hAnsi="Wingdings" w:hint="default"/>
+      </w:rPr>
+    </w:lvl>
+    <w:lvl w:ilvl="6" w:tplc="08130001" w:tentative="1">
+      <w:start w:val="1"/>
+      <w:numFmt w:val="bullet"/>
+      <w:lvlText w:val=""/>
+      <w:lvlJc w:val="left"/>
+      <w:pPr>
+        <w:ind w:left="5085" w:hanging="360"/>
+      </w:pPr>
+      <w:rPr>
+        <w:rFonts w:ascii="Symbol" w:hAnsi="Symbol" w:hint="default"/>
+      </w:rPr>
+    </w:lvl>
+    <w:lvl w:ilvl="7" w:tplc="08130003" w:tentative="1">
+      <w:start w:val="1"/>
+      <w:numFmt w:val="bullet"/>
+      <w:lvlText w:val="o"/>
+      <w:lvlJc w:val="left"/>
+      <w:pPr>
+        <w:ind w:left="5805" w:hanging="360"/>
+      </w:pPr>
+      <w:rPr>
+        <w:rFonts w:ascii="Courier New" w:hAnsi="Courier New" w:cs="Courier New" w:hint="default"/>
+      </w:rPr>
+    </w:lvl>
+    <w:lvl w:ilvl="8" w:tplc="08130005" w:tentative="1">
+      <w:start w:val="1"/>
+      <w:numFmt w:val="bullet"/>
+      <w:lvlText w:val=""/>
+      <w:lvlJc w:val="left"/>
+      <w:pPr>
+        <w:ind w:left="6525" w:hanging="360"/>
+      </w:pPr>
+      <w:rPr>
+        <w:rFonts w:ascii="Wingdings" w:hAnsi="Wingdings" w:hint="default"/>
+      </w:rPr>
+    </w:lvl>
+  </w:abstractNum>
+  <w:abstractNum w:abstractNumId="1" w15:restartNumberingAfterBreak="0">
+    <w:nsid w:val="28672550"/>
+    <w:multiLevelType w:val="hybridMultilevel"/>
+    <w:tmpl w:val="415A6AC0"/>
+    <w:lvl w:ilvl="0" w:tplc="08130001">
+      <w:start w:val="1"/>
+      <w:numFmt w:val="bullet"/>
+      <w:lvlText w:val=""/>
+      <w:lvlJc w:val="left"/>
+      <w:pPr>
+        <w:ind w:left="720" w:hanging="360"/>
+      </w:pPr>
+      <w:rPr>
+        <w:rFonts w:ascii="Symbol" w:hAnsi="Symbol" w:hint="default"/>
+      </w:rPr>
+    </w:lvl>
+    <w:lvl w:ilvl="1" w:tplc="08130003" w:tentative="1">
+      <w:start w:val="1"/>
+      <w:numFmt w:val="bullet"/>
+      <w:lvlText w:val="o"/>
+      <w:lvlJc w:val="left"/>
+      <w:pPr>
+        <w:ind w:left="1440" w:hanging="360"/>
+      </w:pPr>
+      <w:rPr>
+        <w:rFonts w:ascii="Courier New" w:hAnsi="Courier New" w:cs="Courier New" w:hint="default"/>
+      </w:rPr>
+    </w:lvl>
+    <w:lvl w:ilvl="2" w:tplc="08130005" w:tentative="1">
+      <w:start w:val="1"/>
+      <w:numFmt w:val="bullet"/>
+      <w:lvlText w:val=""/>
+      <w:lvlJc w:val="left"/>
+      <w:pPr>
+        <w:ind w:left="2160" w:hanging="360"/>
+      </w:pPr>
+      <w:rPr>
+        <w:rFonts w:ascii="Wingdings" w:hAnsi="Wingdings" w:hint="default"/>
+      </w:rPr>
+    </w:lvl>
+    <w:lvl w:ilvl="3" w:tplc="08130001" w:tentative="1">
+      <w:start w:val="1"/>
+      <w:numFmt w:val="bullet"/>
+      <w:lvlText w:val=""/>
+      <w:lvlJc w:val="left"/>
+      <w:pPr>
+        <w:ind w:left="2880" w:hanging="360"/>
+      </w:pPr>
+      <w:rPr>
+        <w:rFonts w:ascii="Symbol" w:hAnsi="Symbol" w:hint="default"/>
+      </w:rPr>
+    </w:lvl>
+    <w:lvl w:ilvl="4" w:tplc="08130003" w:tentative="1">
+      <w:start w:val="1"/>
+      <w:numFmt w:val="bullet"/>
+      <w:lvlText w:val="o"/>
+      <w:lvlJc w:val="left"/>
+      <w:pPr>
+        <w:ind w:left="3600" w:hanging="360"/>
+      </w:pPr>
+      <w:rPr>
+        <w:rFonts w:ascii="Courier New" w:hAnsi="Courier New" w:cs="Courier New" w:hint="default"/>
+      </w:rPr>
+    </w:lvl>
+    <w:lvl w:ilvl="5" w:tplc="08130005" w:tentative="1">
+      <w:start w:val="1"/>
+      <w:numFmt w:val="bullet"/>
+      <w:lvlText w:val=""/>
+      <w:lvlJc w:val="left"/>
+      <w:pPr>
+        <w:ind w:left="4320" w:hanging="360"/>
+      </w:pPr>
+      <w:rPr>
+        <w:rFonts w:ascii="Wingdings" w:hAnsi="Wingdings" w:hint="default"/>
+      </w:rPr>
+    </w:lvl>
+    <w:lvl w:ilvl="6" w:tplc="08130001" w:tentative="1">
+      <w:start w:val="1"/>
+      <w:numFmt w:val="bullet"/>
+      <w:lvlText w:val=""/>
+      <w:lvlJc w:val="left"/>
+      <w:pPr>
+        <w:ind w:left="5040" w:hanging="360"/>
+      </w:pPr>
+      <w:rPr>
+        <w:rFonts w:ascii="Symbol" w:hAnsi="Symbol" w:hint="default"/>
+      </w:rPr>
+    </w:lvl>
+    <w:lvl w:ilvl="7" w:tplc="08130003" w:tentative="1">
+      <w:start w:val="1"/>
+      <w:numFmt w:val="bullet"/>
+      <w:lvlText w:val="o"/>
+      <w:lvlJc w:val="left"/>
+      <w:pPr>
+        <w:ind w:left="5760" w:hanging="360"/>
+      </w:pPr>
+      <w:rPr>
+        <w:rFonts w:ascii="Courier New" w:hAnsi="Courier New" w:cs="Courier New" w:hint="default"/>
+      </w:rPr>
+    </w:lvl>
+    <w:lvl w:ilvl="8" w:tplc="08130005" w:tentative="1">
+      <w:start w:val="1"/>
+      <w:numFmt w:val="bullet"/>
+      <w:lvlText w:val=""/>
+      <w:lvlJc w:val="left"/>
+      <w:pPr>
+        <w:ind w:left="6480" w:hanging="360"/>
+      </w:pPr>
+      <w:rPr>
+        <w:rFonts w:ascii="Wingdings" w:hAnsi="Wingdings" w:hint="default"/>
+      </w:rPr>
+    </w:lvl>
+  </w:abstractNum>
+  <w:abstractNum w:abstractNumId="2" w15:restartNumberingAfterBreak="0">
+    <w:nsid w:val="2F0474EA"/>
+    <w:multiLevelType w:val="hybridMultilevel"/>
+    <w:tmpl w:val="4484E24E"/>
+    <w:lvl w:ilvl="0" w:tplc="042C5F7E">
+      <w:numFmt w:val="bullet"/>
+      <w:lvlText w:val="•"/>
+      <w:lvlJc w:val="left"/>
+      <w:pPr>
+        <w:ind w:left="720" w:hanging="360"/>
+      </w:pPr>
+      <w:rPr>
+        <w:rFonts w:ascii="Calibri" w:eastAsiaTheme="minorHAnsi" w:hAnsi="Calibri" w:cs="Calibri" w:hint="default"/>
+      </w:rPr>
+    </w:lvl>
+    <w:lvl w:ilvl="1" w:tplc="61BCE682">
+      <w:numFmt w:val="bullet"/>
+      <w:lvlText w:val=""/>
+      <w:lvlJc w:val="left"/>
+      <w:pPr>
+        <w:ind w:left="1440" w:hanging="360"/>
+      </w:pPr>
+      <w:rPr>
+        <w:rFonts w:ascii="Symbol" w:eastAsiaTheme="minorHAnsi" w:hAnsi="Symbol" w:cstheme="minorBidi" w:hint="default"/>
+      </w:rPr>
+    </w:lvl>
+    <w:lvl w:ilvl="2" w:tplc="08130005" w:tentative="1">
+      <w:start w:val="1"/>
+      <w:numFmt w:val="bullet"/>
+      <w:lvlText w:val=""/>
+      <w:lvlJc w:val="left"/>
+      <w:pPr>
+        <w:ind w:left="2160" w:hanging="360"/>
+      </w:pPr>
+      <w:rPr>
+        <w:rFonts w:ascii="Wingdings" w:hAnsi="Wingdings" w:hint="default"/>
+      </w:rPr>
+    </w:lvl>
+    <w:lvl w:ilvl="3" w:tplc="08130001" w:tentative="1">
+      <w:start w:val="1"/>
+      <w:numFmt w:val="bullet"/>
+      <w:lvlText w:val=""/>
+      <w:lvlJc w:val="left"/>
+      <w:pPr>
+        <w:ind w:left="2880" w:hanging="360"/>
+      </w:pPr>
+      <w:rPr>
+        <w:rFonts w:ascii="Symbol" w:hAnsi="Symbol" w:hint="default"/>
+      </w:rPr>
+    </w:lvl>
+    <w:lvl w:ilvl="4" w:tplc="08130003" w:tentative="1">
+      <w:start w:val="1"/>
+      <w:numFmt w:val="bullet"/>
+      <w:lvlText w:val="o"/>
+      <w:lvlJc w:val="left"/>
+      <w:pPr>
+        <w:ind w:left="3600" w:hanging="360"/>
+      </w:pPr>
+      <w:rPr>
+        <w:rFonts w:ascii="Courier New" w:hAnsi="Courier New" w:cs="Courier New" w:hint="default"/>
+      </w:rPr>
+    </w:lvl>
+    <w:lvl w:ilvl="5" w:tplc="08130005" w:tentative="1">
+      <w:start w:val="1"/>
+      <w:numFmt w:val="bullet"/>
+      <w:lvlText w:val=""/>
+      <w:lvlJc w:val="left"/>
+      <w:pPr>
+        <w:ind w:left="4320" w:hanging="360"/>
+      </w:pPr>
+      <w:rPr>
+        <w:rFonts w:ascii="Wingdings" w:hAnsi="Wingdings" w:hint="default"/>
+      </w:rPr>
+    </w:lvl>
+    <w:lvl w:ilvl="6" w:tplc="08130001" w:tentative="1">
+      <w:start w:val="1"/>
+      <w:numFmt w:val="bullet"/>
+      <w:lvlText w:val=""/>
+      <w:lvlJc w:val="left"/>
+      <w:pPr>
+        <w:ind w:left="5040" w:hanging="360"/>
+      </w:pPr>
+      <w:rPr>
+        <w:rFonts w:ascii="Symbol" w:hAnsi="Symbol" w:hint="default"/>
+      </w:rPr>
+    </w:lvl>
+    <w:lvl w:ilvl="7" w:tplc="08130003" w:tentative="1">
+      <w:start w:val="1"/>
+      <w:numFmt w:val="bullet"/>
+      <w:lvlText w:val="o"/>
+      <w:lvlJc w:val="left"/>
+      <w:pPr>
+        <w:ind w:left="5760" w:hanging="360"/>
+      </w:pPr>
+      <w:rPr>
+        <w:rFonts w:ascii="Courier New" w:hAnsi="Courier New" w:cs="Courier New" w:hint="default"/>
+      </w:rPr>
+    </w:lvl>
+    <w:lvl w:ilvl="8" w:tplc="08130005" w:tentative="1">
+      <w:start w:val="1"/>
+      <w:numFmt w:val="bullet"/>
+      <w:lvlText w:val=""/>
+      <w:lvlJc w:val="left"/>
+      <w:pPr>
+        <w:ind w:left="6480" w:hanging="360"/>
+      </w:pPr>
+      <w:rPr>
+        <w:rFonts w:ascii="Wingdings" w:hAnsi="Wingdings" w:hint="default"/>
+      </w:rPr>
+    </w:lvl>
+  </w:abstractNum>
+  <w:abstractNum w:abstractNumId="3" w15:restartNumberingAfterBreak="0">
     <w:nsid w:val="2F1751DD"/>
     <w:multiLevelType w:val="multilevel"/>
     <w:tmpl w:val="BC72F912"/>
@@ -1102,7 +2354,233 @@
       </w:pPr>
     </w:lvl>
   </w:abstractNum>
-  <w:abstractNum w:abstractNumId="1" w15:restartNumberingAfterBreak="0">
+  <w:abstractNum w:abstractNumId="4" w15:restartNumberingAfterBreak="0">
+    <w:nsid w:val="3333647B"/>
+    <w:multiLevelType w:val="hybridMultilevel"/>
+    <w:tmpl w:val="04349A00"/>
+    <w:lvl w:ilvl="0" w:tplc="08130001">
+      <w:start w:val="1"/>
+      <w:numFmt w:val="bullet"/>
+      <w:lvlText w:val=""/>
+      <w:lvlJc w:val="left"/>
+      <w:pPr>
+        <w:ind w:left="720" w:hanging="360"/>
+      </w:pPr>
+      <w:rPr>
+        <w:rFonts w:ascii="Symbol" w:hAnsi="Symbol" w:hint="default"/>
+      </w:rPr>
+    </w:lvl>
+    <w:lvl w:ilvl="1" w:tplc="08130003" w:tentative="1">
+      <w:start w:val="1"/>
+      <w:numFmt w:val="bullet"/>
+      <w:lvlText w:val="o"/>
+      <w:lvlJc w:val="left"/>
+      <w:pPr>
+        <w:ind w:left="1440" w:hanging="360"/>
+      </w:pPr>
+      <w:rPr>
+        <w:rFonts w:ascii="Courier New" w:hAnsi="Courier New" w:cs="Courier New" w:hint="default"/>
+      </w:rPr>
+    </w:lvl>
+    <w:lvl w:ilvl="2" w:tplc="08130005" w:tentative="1">
+      <w:start w:val="1"/>
+      <w:numFmt w:val="bullet"/>
+      <w:lvlText w:val=""/>
+      <w:lvlJc w:val="left"/>
+      <w:pPr>
+        <w:ind w:left="2160" w:hanging="360"/>
+      </w:pPr>
+      <w:rPr>
+        <w:rFonts w:ascii="Wingdings" w:hAnsi="Wingdings" w:hint="default"/>
+      </w:rPr>
+    </w:lvl>
+    <w:lvl w:ilvl="3" w:tplc="08130001" w:tentative="1">
+      <w:start w:val="1"/>
+      <w:numFmt w:val="bullet"/>
+      <w:lvlText w:val=""/>
+      <w:lvlJc w:val="left"/>
+      <w:pPr>
+        <w:ind w:left="2880" w:hanging="360"/>
+      </w:pPr>
+      <w:rPr>
+        <w:rFonts w:ascii="Symbol" w:hAnsi="Symbol" w:hint="default"/>
+      </w:rPr>
+    </w:lvl>
+    <w:lvl w:ilvl="4" w:tplc="08130003" w:tentative="1">
+      <w:start w:val="1"/>
+      <w:numFmt w:val="bullet"/>
+      <w:lvlText w:val="o"/>
+      <w:lvlJc w:val="left"/>
+      <w:pPr>
+        <w:ind w:left="3600" w:hanging="360"/>
+      </w:pPr>
+      <w:rPr>
+        <w:rFonts w:ascii="Courier New" w:hAnsi="Courier New" w:cs="Courier New" w:hint="default"/>
+      </w:rPr>
+    </w:lvl>
+    <w:lvl w:ilvl="5" w:tplc="08130005" w:tentative="1">
+      <w:start w:val="1"/>
+      <w:numFmt w:val="bullet"/>
+      <w:lvlText w:val=""/>
+      <w:lvlJc w:val="left"/>
+      <w:pPr>
+        <w:ind w:left="4320" w:hanging="360"/>
+      </w:pPr>
+      <w:rPr>
+        <w:rFonts w:ascii="Wingdings" w:hAnsi="Wingdings" w:hint="default"/>
+      </w:rPr>
+    </w:lvl>
+    <w:lvl w:ilvl="6" w:tplc="08130001" w:tentative="1">
+      <w:start w:val="1"/>
+      <w:numFmt w:val="bullet"/>
+      <w:lvlText w:val=""/>
+      <w:lvlJc w:val="left"/>
+      <w:pPr>
+        <w:ind w:left="5040" w:hanging="360"/>
+      </w:pPr>
+      <w:rPr>
+        <w:rFonts w:ascii="Symbol" w:hAnsi="Symbol" w:hint="default"/>
+      </w:rPr>
+    </w:lvl>
+    <w:lvl w:ilvl="7" w:tplc="08130003" w:tentative="1">
+      <w:start w:val="1"/>
+      <w:numFmt w:val="bullet"/>
+      <w:lvlText w:val="o"/>
+      <w:lvlJc w:val="left"/>
+      <w:pPr>
+        <w:ind w:left="5760" w:hanging="360"/>
+      </w:pPr>
+      <w:rPr>
+        <w:rFonts w:ascii="Courier New" w:hAnsi="Courier New" w:cs="Courier New" w:hint="default"/>
+      </w:rPr>
+    </w:lvl>
+    <w:lvl w:ilvl="8" w:tplc="08130005" w:tentative="1">
+      <w:start w:val="1"/>
+      <w:numFmt w:val="bullet"/>
+      <w:lvlText w:val=""/>
+      <w:lvlJc w:val="left"/>
+      <w:pPr>
+        <w:ind w:left="6480" w:hanging="360"/>
+      </w:pPr>
+      <w:rPr>
+        <w:rFonts w:ascii="Wingdings" w:hAnsi="Wingdings" w:hint="default"/>
+      </w:rPr>
+    </w:lvl>
+  </w:abstractNum>
+  <w:abstractNum w:abstractNumId="5" w15:restartNumberingAfterBreak="0">
+    <w:nsid w:val="4F60638F"/>
+    <w:multiLevelType w:val="hybridMultilevel"/>
+    <w:tmpl w:val="6A362F66"/>
+    <w:lvl w:ilvl="0" w:tplc="08130001">
+      <w:start w:val="1"/>
+      <w:numFmt w:val="bullet"/>
+      <w:lvlText w:val=""/>
+      <w:lvlJc w:val="left"/>
+      <w:pPr>
+        <w:ind w:left="1485" w:hanging="360"/>
+      </w:pPr>
+      <w:rPr>
+        <w:rFonts w:ascii="Symbol" w:hAnsi="Symbol" w:hint="default"/>
+      </w:rPr>
+    </w:lvl>
+    <w:lvl w:ilvl="1" w:tplc="08130003" w:tentative="1">
+      <w:start w:val="1"/>
+      <w:numFmt w:val="bullet"/>
+      <w:lvlText w:val="o"/>
+      <w:lvlJc w:val="left"/>
+      <w:pPr>
+        <w:ind w:left="2205" w:hanging="360"/>
+      </w:pPr>
+      <w:rPr>
+        <w:rFonts w:ascii="Courier New" w:hAnsi="Courier New" w:cs="Courier New" w:hint="default"/>
+      </w:rPr>
+    </w:lvl>
+    <w:lvl w:ilvl="2" w:tplc="08130005" w:tentative="1">
+      <w:start w:val="1"/>
+      <w:numFmt w:val="bullet"/>
+      <w:lvlText w:val=""/>
+      <w:lvlJc w:val="left"/>
+      <w:pPr>
+        <w:ind w:left="2925" w:hanging="360"/>
+      </w:pPr>
+      <w:rPr>
+        <w:rFonts w:ascii="Wingdings" w:hAnsi="Wingdings" w:hint="default"/>
+      </w:rPr>
+    </w:lvl>
+    <w:lvl w:ilvl="3" w:tplc="08130001" w:tentative="1">
+      <w:start w:val="1"/>
+      <w:numFmt w:val="bullet"/>
+      <w:lvlText w:val=""/>
+      <w:lvlJc w:val="left"/>
+      <w:pPr>
+        <w:ind w:left="3645" w:hanging="360"/>
+      </w:pPr>
+      <w:rPr>
+        <w:rFonts w:ascii="Symbol" w:hAnsi="Symbol" w:hint="default"/>
+      </w:rPr>
+    </w:lvl>
+    <w:lvl w:ilvl="4" w:tplc="08130003" w:tentative="1">
+      <w:start w:val="1"/>
+      <w:numFmt w:val="bullet"/>
+      <w:lvlText w:val="o"/>
+      <w:lvlJc w:val="left"/>
+      <w:pPr>
+        <w:ind w:left="4365" w:hanging="360"/>
+      </w:pPr>
+      <w:rPr>
+        <w:rFonts w:ascii="Courier New" w:hAnsi="Courier New" w:cs="Courier New" w:hint="default"/>
+      </w:rPr>
+    </w:lvl>
+    <w:lvl w:ilvl="5" w:tplc="08130005" w:tentative="1">
+      <w:start w:val="1"/>
+      <w:numFmt w:val="bullet"/>
+      <w:lvlText w:val=""/>
+      <w:lvlJc w:val="left"/>
+      <w:pPr>
+        <w:ind w:left="5085" w:hanging="360"/>
+      </w:pPr>
+      <w:rPr>
+        <w:rFonts w:ascii="Wingdings" w:hAnsi="Wingdings" w:hint="default"/>
+      </w:rPr>
+    </w:lvl>
+    <w:lvl w:ilvl="6" w:tplc="08130001" w:tentative="1">
+      <w:start w:val="1"/>
+      <w:numFmt w:val="bullet"/>
+      <w:lvlText w:val=""/>
+      <w:lvlJc w:val="left"/>
+      <w:pPr>
+        <w:ind w:left="5805" w:hanging="360"/>
+      </w:pPr>
+      <w:rPr>
+        <w:rFonts w:ascii="Symbol" w:hAnsi="Symbol" w:hint="default"/>
+      </w:rPr>
+    </w:lvl>
+    <w:lvl w:ilvl="7" w:tplc="08130003" w:tentative="1">
+      <w:start w:val="1"/>
+      <w:numFmt w:val="bullet"/>
+      <w:lvlText w:val="o"/>
+      <w:lvlJc w:val="left"/>
+      <w:pPr>
+        <w:ind w:left="6525" w:hanging="360"/>
+      </w:pPr>
+      <w:rPr>
+        <w:rFonts w:ascii="Courier New" w:hAnsi="Courier New" w:cs="Courier New" w:hint="default"/>
+      </w:rPr>
+    </w:lvl>
+    <w:lvl w:ilvl="8" w:tplc="08130005" w:tentative="1">
+      <w:start w:val="1"/>
+      <w:numFmt w:val="bullet"/>
+      <w:lvlText w:val=""/>
+      <w:lvlJc w:val="left"/>
+      <w:pPr>
+        <w:ind w:left="7245" w:hanging="360"/>
+      </w:pPr>
+      <w:rPr>
+        <w:rFonts w:ascii="Wingdings" w:hAnsi="Wingdings" w:hint="default"/>
+      </w:rPr>
+    </w:lvl>
+  </w:abstractNum>
+  <w:abstractNum w:abstractNumId="6" w15:restartNumberingAfterBreak="0">
     <w:nsid w:val="5C323C81"/>
     <w:multiLevelType w:val="multilevel"/>
     <w:tmpl w:val="BE02C5EA"/>
@@ -1215,7 +2693,7 @@
       </w:pPr>
     </w:lvl>
   </w:abstractNum>
-  <w:abstractNum w:abstractNumId="2" w15:restartNumberingAfterBreak="0">
+  <w:abstractNum w:abstractNumId="7" w15:restartNumberingAfterBreak="0">
     <w:nsid w:val="6FFD0B19"/>
     <w:multiLevelType w:val="multilevel"/>
     <w:tmpl w:val="E9FCF36A"/>
@@ -1329,13 +2807,28 @@
     </w:lvl>
   </w:abstractNum>
   <w:num w:numId="1">
-    <w:abstractNumId w:val="2"/>
+    <w:abstractNumId w:val="7"/>
   </w:num>
   <w:num w:numId="2">
+    <w:abstractNumId w:val="6"/>
+  </w:num>
+  <w:num w:numId="3">
+    <w:abstractNumId w:val="3"/>
+  </w:num>
+  <w:num w:numId="4">
+    <w:abstractNumId w:val="0"/>
+  </w:num>
+  <w:num w:numId="5">
+    <w:abstractNumId w:val="5"/>
+  </w:num>
+  <w:num w:numId="6">
+    <w:abstractNumId w:val="4"/>
+  </w:num>
+  <w:num w:numId="7">
     <w:abstractNumId w:val="1"/>
   </w:num>
-  <w:num w:numId="3">
-    <w:abstractNumId w:val="0"/>
+  <w:num w:numId="8">
+    <w:abstractNumId w:val="2"/>
   </w:num>
 </w:numbering>
 </file>
@@ -1932,6 +3425,66 @@
     <w:uiPriority w:val="99"/>
     <w:rsid w:val="001E086E"/>
   </w:style>
+  <w:style w:type="paragraph" w:styleId="ListParagraph">
+    <w:name w:val="List Paragraph"/>
+    <w:basedOn w:val="Normal"/>
+    <w:uiPriority w:val="34"/>
+    <w:qFormat/>
+    <w:rsid w:val="004B7145"/>
+    <w:pPr>
+      <w:ind w:left="720"/>
+      <w:contextualSpacing/>
+    </w:pPr>
+  </w:style>
+  <w:style w:type="character" w:styleId="Hyperlink">
+    <w:name w:val="Hyperlink"/>
+    <w:basedOn w:val="DefaultParagraphFont"/>
+    <w:uiPriority w:val="99"/>
+    <w:unhideWhenUsed/>
+    <w:rsid w:val="00432F7B"/>
+    <w:rPr>
+      <w:color w:val="0563C1" w:themeColor="hyperlink"/>
+      <w:u w:val="single"/>
+    </w:rPr>
+  </w:style>
+  <w:style w:type="character" w:styleId="UnresolvedMention">
+    <w:name w:val="Unresolved Mention"/>
+    <w:basedOn w:val="DefaultParagraphFont"/>
+    <w:uiPriority w:val="99"/>
+    <w:semiHidden/>
+    <w:unhideWhenUsed/>
+    <w:rsid w:val="00432F7B"/>
+    <w:rPr>
+      <w:color w:val="605E5C"/>
+      <w:shd w:val="clear" w:color="auto" w:fill="E1DFDD"/>
+    </w:rPr>
+  </w:style>
+  <w:style w:type="character" w:styleId="FollowedHyperlink">
+    <w:name w:val="FollowedHyperlink"/>
+    <w:basedOn w:val="DefaultParagraphFont"/>
+    <w:uiPriority w:val="99"/>
+    <w:semiHidden/>
+    <w:unhideWhenUsed/>
+    <w:rsid w:val="00432F7B"/>
+    <w:rPr>
+      <w:color w:val="954F72" w:themeColor="followedHyperlink"/>
+      <w:u w:val="single"/>
+    </w:rPr>
+  </w:style>
+  <w:style w:type="character" w:styleId="BookTitle">
+    <w:name w:val="Book Title"/>
+    <w:basedOn w:val="DefaultParagraphFont"/>
+    <w:uiPriority w:val="33"/>
+    <w:qFormat/>
+    <w:rsid w:val="00F6125E"/>
+    <w:rPr>
+      <w:b/>
+      <w:bCs/>
+      <w:i/>
+      <w:iCs/>
+      <w:spacing w:val="5"/>
+    </w:rPr>
+  </w:style>
 </w:styles>
 </file>
 

</xml_diff>